<commit_message>
Documentación grupal e individual OK!
</commit_message>
<xml_diff>
--- a/reports/Student#5/Analysis Report - D01 - Student#5 - josrojrom1.docx
+++ b/reports/Student#5/Analysis Report - D01 - Student#5 - josrojrom1.docx
@@ -149,7 +149,7 @@
           <w:szCs w:val="30"/>
           <w:rtl w:val="0"/>
         </w:rPr>
-        <w:t xml:space="preserve">G27</w:t>
+        <w:t xml:space="preserve">C1.027</w:t>
       </w:r>
     </w:p>
     <w:p>
@@ -1541,7 +1541,7 @@
         <w:szCs w:val="18"/>
         <w:rtl w:val="0"/>
       </w:rPr>
-      <w:t xml:space="preserve">Grupo G27                                                                                                                    Sevilla 15 de Febrero 2024</w:t>
+      <w:t xml:space="preserve">Grupo C1.027                                                                                                                Sevilla 15 de Febrero 2024</w:t>
     </w:r>
   </w:p>
   <w:p>

</xml_diff>